<commit_message>
Added summary to the report
</commit_message>
<xml_diff>
--- a/Uml/Refactoring.docx
+++ b/Uml/Refactoring.docx
@@ -2,6 +2,28 @@
 <file path=word/document.xml><?xml version="1.0" encoding="utf-8"?>
 <w:document xmlns:wpc="http://schemas.microsoft.com/office/word/2010/wordprocessingCanvas" xmlns:cx="http://schemas.microsoft.com/office/drawing/2014/chartex" xmlns:cx1="http://schemas.microsoft.com/office/drawing/2015/9/8/chartex" xmlns:cx2="http://schemas.microsoft.com/office/drawing/2015/10/21/chartex" xmlns:cx3="http://schemas.microsoft.com/office/drawing/2016/5/9/chartex" xmlns:cx4="http://schemas.microsoft.com/office/drawing/2016/5/10/chartex" xmlns:cx5="http://schemas.microsoft.com/office/drawing/2016/5/11/chartex" xmlns:cx6="http://schemas.microsoft.com/office/drawing/2016/5/12/chartex" xmlns:cx7="http://schemas.microsoft.com/office/drawing/2016/5/13/chartex" xmlns:cx8="http://schemas.microsoft.com/office/drawing/2016/5/14/chartex" xmlns:mc="http://schemas.openxmlformats.org/markup-compatibility/2006" xmlns:aink="http://schemas.microsoft.com/office/drawing/2016/ink" xmlns:am3d="http://schemas.microsoft.com/office/drawing/2017/model3d" xmlns:o="urn:schemas-microsoft-com:office:office" xmlns:oel="http://schemas.microsoft.com/office/2019/extlst" xmlns:r="http://schemas.openxmlformats.org/officeDocument/2006/relationships" xmlns:m="http://schemas.openxmlformats.org/officeDocument/2006/math" xmlns:v="urn:schemas-microsoft-com:vml" xmlns:wp14="http://schemas.microsoft.com/office/word/2010/wordprocessingDrawing" xmlns:wp="http://schemas.openxmlformats.org/drawingml/2006/wordprocessingDrawing" xmlns:w10="urn:schemas-microsoft-com:office:word" xmlns:w="http://schemas.openxmlformats.org/wordprocessingml/2006/main" xmlns:w14="http://schemas.microsoft.com/office/word/2010/wordml" xmlns:w15="http://schemas.microsoft.com/office/word/2012/wordml" xmlns:w16cex="http://schemas.microsoft.com/office/word/2018/wordml/cex" xmlns:w16cid="http://schemas.microsoft.com/office/word/2016/wordml/cid" xmlns:w16="http://schemas.microsoft.com/office/word/2018/wordml" xmlns:w16sdtdh="http://schemas.microsoft.com/office/word/2020/wordml/sdtdatahash" xmlns:w16se="http://schemas.microsoft.com/office/word/2015/wordml/symex" xmlns:wpg="http://schemas.microsoft.com/office/word/2010/wordprocessingGroup" xmlns:wpi="http://schemas.microsoft.com/office/word/2010/wordprocessingInk" xmlns:wne="http://schemas.microsoft.com/office/word/2006/wordml" xmlns:wps="http://schemas.microsoft.com/office/word/2010/wordprocessingShape" mc:Ignorable="w14 w15 w16se w16cid w16 w16cex w16sdtdh wp14">
   <w:body>
+    <w:p>
+      <w:pPr>
+        <w:jc w:val="center"/>
+        <w:rPr>
+          <w:rFonts w:ascii="Times New Roman" w:hAnsi="Times New Roman" w:cs="Times New Roman"/>
+          <w:b/>
+          <w:bCs/>
+          <w:sz w:val="28"/>
+          <w:szCs w:val="28"/>
+        </w:rPr>
+      </w:pPr>
+      <w:r>
+        <w:rPr>
+          <w:rFonts w:ascii="Times New Roman" w:hAnsi="Times New Roman" w:cs="Times New Roman"/>
+          <w:b/>
+          <w:bCs/>
+          <w:sz w:val="28"/>
+          <w:szCs w:val="28"/>
+        </w:rPr>
+        <w:t>Звіт. Лабораторна робота №1</w:t>
+      </w:r>
+    </w:p>
     <w:p>
       <w:pPr>
         <w:jc w:val="center"/>
@@ -173,7 +195,6 @@
         </w:rPr>
         <w:t xml:space="preserve">. Його застосування також стосується абстрактного класу </w:t>
       </w:r>
-      <w:proofErr w:type="spellStart"/>
       <w:r>
         <w:rPr>
           <w:rFonts w:ascii="Times New Roman" w:hAnsi="Times New Roman" w:cs="Times New Roman"/>
@@ -183,7 +204,6 @@
         </w:rPr>
         <w:t>ActivePageController</w:t>
       </w:r>
-      <w:proofErr w:type="spellEnd"/>
       <w:r>
         <w:rPr>
           <w:rFonts w:ascii="Times New Roman" w:hAnsi="Times New Roman" w:cs="Times New Roman"/>
@@ -192,7 +212,6 @@
         </w:rPr>
         <w:t xml:space="preserve">. Спочатку він мав лише метод </w:t>
       </w:r>
-      <w:proofErr w:type="spellStart"/>
       <w:r>
         <w:rPr>
           <w:rFonts w:ascii="Times New Roman" w:hAnsi="Times New Roman" w:cs="Times New Roman"/>
@@ -202,7 +221,6 @@
         </w:rPr>
         <w:t>onClose</w:t>
       </w:r>
-      <w:proofErr w:type="spellEnd"/>
       <w:r>
         <w:rPr>
           <w:rFonts w:ascii="Times New Roman" w:hAnsi="Times New Roman" w:cs="Times New Roman"/>
@@ -253,7 +271,6 @@
         </w:rPr>
         <w:t xml:space="preserve">. Але один цей метод не рятував від повторень коду. В деякий момент стало зрозуміло, що вихід із сцени для багатьох сцен має схожі та відмінні властивості. Наприклад, усі вони зберігають інформацію користувача, але деяким для виходу необхідне підтвердження «Ви точно хочете вийти?». Тому для операції виходу було реалізовано методи </w:t>
       </w:r>
-      <w:proofErr w:type="spellStart"/>
       <w:r>
         <w:rPr>
           <w:rFonts w:ascii="Times New Roman" w:hAnsi="Times New Roman" w:cs="Times New Roman"/>
@@ -263,7 +280,6 @@
         </w:rPr>
         <w:t>onCloseRequest</w:t>
       </w:r>
-      <w:proofErr w:type="spellEnd"/>
       <w:r>
         <w:rPr>
           <w:rFonts w:ascii="Times New Roman" w:hAnsi="Times New Roman" w:cs="Times New Roman"/>
@@ -272,7 +288,6 @@
         </w:rPr>
         <w:t xml:space="preserve">(), </w:t>
       </w:r>
-      <w:proofErr w:type="spellStart"/>
       <w:r>
         <w:rPr>
           <w:rFonts w:ascii="Times New Roman" w:hAnsi="Times New Roman" w:cs="Times New Roman"/>
@@ -282,7 +297,6 @@
         </w:rPr>
         <w:t>onClose</w:t>
       </w:r>
-      <w:proofErr w:type="spellEnd"/>
       <w:r>
         <w:rPr>
           <w:rFonts w:ascii="Times New Roman" w:hAnsi="Times New Roman" w:cs="Times New Roman"/>
@@ -291,7 +305,6 @@
         </w:rPr>
         <w:t xml:space="preserve">(), </w:t>
       </w:r>
-      <w:proofErr w:type="spellStart"/>
       <w:r>
         <w:rPr>
           <w:rFonts w:ascii="Times New Roman" w:hAnsi="Times New Roman" w:cs="Times New Roman"/>
@@ -301,7 +314,6 @@
         </w:rPr>
         <w:t>saveUserData</w:t>
       </w:r>
-      <w:proofErr w:type="spellEnd"/>
       <w:r>
         <w:rPr>
           <w:rFonts w:ascii="Times New Roman" w:hAnsi="Times New Roman" w:cs="Times New Roman"/>
@@ -316,18 +328,8 @@
           <w:sz w:val="28"/>
           <w:szCs w:val="28"/>
         </w:rPr>
-        <w:t xml:space="preserve">, де останній є </w:t>
-      </w:r>
-      <w:proofErr w:type="spellStart"/>
-      <w:r>
-        <w:rPr>
-          <w:rFonts w:ascii="Times New Roman" w:hAnsi="Times New Roman" w:cs="Times New Roman"/>
-          <w:sz w:val="28"/>
-          <w:szCs w:val="28"/>
-        </w:rPr>
-        <w:t>темплейтним</w:t>
-      </w:r>
-      <w:proofErr w:type="spellEnd"/>
+        <w:t>, де останній є темплейтним</w:t>
+      </w:r>
       <w:r>
         <w:rPr>
           <w:rFonts w:ascii="Times New Roman" w:hAnsi="Times New Roman" w:cs="Times New Roman"/>
@@ -383,7 +385,6 @@
         </w:rPr>
         <w:t xml:space="preserve">Також були моменти незначних покращень коду, зокрема дублікат методу </w:t>
       </w:r>
-      <w:proofErr w:type="spellStart"/>
       <w:r>
         <w:rPr>
           <w:rFonts w:ascii="Times New Roman" w:hAnsi="Times New Roman" w:cs="Times New Roman"/>
@@ -393,7 +394,6 @@
         </w:rPr>
         <w:t>saveUserData</w:t>
       </w:r>
-      <w:proofErr w:type="spellEnd"/>
       <w:r>
         <w:rPr>
           <w:rFonts w:ascii="Times New Roman" w:hAnsi="Times New Roman" w:cs="Times New Roman"/>
@@ -410,7 +410,6 @@
         </w:rPr>
         <w:t xml:space="preserve">, який був у класах-наслідниках </w:t>
       </w:r>
-      <w:proofErr w:type="spellStart"/>
       <w:r>
         <w:rPr>
           <w:rFonts w:ascii="Times New Roman" w:hAnsi="Times New Roman" w:cs="Times New Roman"/>
@@ -420,7 +419,6 @@
         </w:rPr>
         <w:t>ActivePaneController</w:t>
       </w:r>
-      <w:proofErr w:type="spellEnd"/>
       <w:r>
         <w:rPr>
           <w:rFonts w:ascii="Times New Roman" w:hAnsi="Times New Roman" w:cs="Times New Roman"/>
@@ -460,7 +458,6 @@
         </w:rPr>
         <w:t xml:space="preserve"> Наприклад, деякі поля в класі </w:t>
       </w:r>
-      <w:proofErr w:type="spellStart"/>
       <w:r>
         <w:rPr>
           <w:rFonts w:ascii="Times New Roman" w:hAnsi="Times New Roman" w:cs="Times New Roman"/>
@@ -470,7 +467,6 @@
         </w:rPr>
         <w:t>SetOpenController</w:t>
       </w:r>
-      <w:proofErr w:type="spellEnd"/>
       <w:r>
         <w:rPr>
           <w:rFonts w:ascii="Times New Roman" w:hAnsi="Times New Roman" w:cs="Times New Roman"/>
@@ -705,7 +701,6 @@
         </w:rPr>
         <w:t xml:space="preserve">Клас </w:t>
       </w:r>
-      <w:proofErr w:type="spellStart"/>
       <w:r>
         <w:rPr>
           <w:rFonts w:ascii="Times New Roman" w:hAnsi="Times New Roman" w:cs="Times New Roman"/>
@@ -715,7 +710,6 @@
         </w:rPr>
         <w:t>UserLearnStyle</w:t>
       </w:r>
-      <w:proofErr w:type="spellEnd"/>
       <w:r>
         <w:rPr>
           <w:rFonts w:ascii="Times New Roman" w:hAnsi="Times New Roman" w:cs="Times New Roman"/>
@@ -730,25 +724,7 @@
           <w:sz w:val="28"/>
           <w:szCs w:val="28"/>
         </w:rPr>
-        <w:t xml:space="preserve">має забагато відповідальності, </w:t>
-      </w:r>
-      <w:proofErr w:type="spellStart"/>
-      <w:r>
-        <w:rPr>
-          <w:rFonts w:ascii="Times New Roman" w:hAnsi="Times New Roman" w:cs="Times New Roman"/>
-          <w:sz w:val="28"/>
-          <w:szCs w:val="28"/>
-        </w:rPr>
-        <w:t>зокремо</w:t>
-      </w:r>
-      <w:proofErr w:type="spellEnd"/>
-      <w:r>
-        <w:rPr>
-          <w:rFonts w:ascii="Times New Roman" w:hAnsi="Times New Roman" w:cs="Times New Roman"/>
-          <w:sz w:val="28"/>
-          <w:szCs w:val="28"/>
-        </w:rPr>
-        <w:t xml:space="preserve"> контроль над опціями користувача, збереження інформації про індекси та папки, а також регулювання серії користувача.</w:t>
+        <w:t>має забагато відповідальності, зокремо контроль над опціями користувача, збереження інформації про індекси та папки, а також регулювання серії користувача.</w:t>
       </w:r>
     </w:p>
     <w:p>
@@ -869,7 +845,6 @@
         </w:rPr>
         <w:t xml:space="preserve"> є методи як </w:t>
       </w:r>
-      <w:proofErr w:type="spellStart"/>
       <w:r>
         <w:rPr>
           <w:rFonts w:ascii="Times New Roman" w:hAnsi="Times New Roman" w:cs="Times New Roman"/>
@@ -879,7 +854,6 @@
         </w:rPr>
         <w:t>loadPage</w:t>
       </w:r>
-      <w:proofErr w:type="spellEnd"/>
       <w:r>
         <w:rPr>
           <w:rFonts w:ascii="Times New Roman" w:hAnsi="Times New Roman" w:cs="Times New Roman"/>
@@ -888,7 +862,6 @@
         </w:rPr>
         <w:t xml:space="preserve">(), </w:t>
       </w:r>
-      <w:proofErr w:type="spellStart"/>
       <w:r>
         <w:rPr>
           <w:rFonts w:ascii="Times New Roman" w:hAnsi="Times New Roman" w:cs="Times New Roman"/>
@@ -898,7 +871,6 @@
         </w:rPr>
         <w:t>loadAttachedToIndex</w:t>
       </w:r>
-      <w:proofErr w:type="spellEnd"/>
       <w:r>
         <w:rPr>
           <w:rFonts w:ascii="Times New Roman" w:hAnsi="Times New Roman" w:cs="Times New Roman"/>
@@ -915,7 +887,6 @@
         </w:rPr>
         <w:t xml:space="preserve">, </w:t>
       </w:r>
-      <w:proofErr w:type="spellStart"/>
       <w:r>
         <w:rPr>
           <w:rFonts w:ascii="Times New Roman" w:hAnsi="Times New Roman" w:cs="Times New Roman"/>
@@ -925,7 +896,6 @@
         </w:rPr>
         <w:t>loadAttachedToFolder</w:t>
       </w:r>
-      <w:proofErr w:type="spellEnd"/>
       <w:r>
         <w:rPr>
           <w:rFonts w:ascii="Times New Roman" w:hAnsi="Times New Roman" w:cs="Times New Roman"/>
@@ -1025,7 +995,6 @@
         </w:rPr>
         <w:t xml:space="preserve"> </w:t>
       </w:r>
-      <w:proofErr w:type="spellStart"/>
       <w:r>
         <w:rPr>
           <w:rFonts w:ascii="Times New Roman" w:hAnsi="Times New Roman" w:cs="Times New Roman"/>
@@ -1035,7 +1004,6 @@
         </w:rPr>
         <w:t>SetIndex</w:t>
       </w:r>
-      <w:proofErr w:type="spellEnd"/>
       <w:r>
         <w:rPr>
           <w:rFonts w:ascii="Times New Roman" w:hAnsi="Times New Roman" w:cs="Times New Roman"/>
@@ -1061,7 +1029,6 @@
         </w:rPr>
         <w:t xml:space="preserve"> у </w:t>
       </w:r>
-      <w:proofErr w:type="spellStart"/>
       <w:r>
         <w:rPr>
           <w:rFonts w:ascii="Times New Roman" w:hAnsi="Times New Roman" w:cs="Times New Roman"/>
@@ -1071,7 +1038,6 @@
         </w:rPr>
         <w:t>WorkspaceController</w:t>
       </w:r>
-      <w:proofErr w:type="spellEnd"/>
       <w:r>
         <w:rPr>
           <w:rFonts w:ascii="Times New Roman" w:hAnsi="Times New Roman" w:cs="Times New Roman"/>
@@ -1080,7 +1046,6 @@
         </w:rPr>
         <w:t xml:space="preserve"> в методах </w:t>
       </w:r>
-      <w:proofErr w:type="spellStart"/>
       <w:r>
         <w:rPr>
           <w:rFonts w:ascii="Times New Roman" w:hAnsi="Times New Roman" w:cs="Times New Roman"/>
@@ -1090,7 +1055,6 @@
         </w:rPr>
         <w:t>WorkspaceController</w:t>
       </w:r>
-      <w:proofErr w:type="spellEnd"/>
       <w:r>
         <w:rPr>
           <w:rFonts w:ascii="Times New Roman" w:hAnsi="Times New Roman" w:cs="Times New Roman"/>
@@ -1130,7 +1094,6 @@
         </w:rPr>
         <w:t xml:space="preserve"> Заміна на інтерфейс, спільний для </w:t>
       </w:r>
-      <w:proofErr w:type="spellStart"/>
       <w:r>
         <w:rPr>
           <w:rFonts w:ascii="Times New Roman" w:hAnsi="Times New Roman" w:cs="Times New Roman"/>
@@ -1140,7 +1103,6 @@
         </w:rPr>
         <w:t>SetIndex</w:t>
       </w:r>
-      <w:proofErr w:type="spellEnd"/>
       <w:r>
         <w:rPr>
           <w:rFonts w:ascii="Times New Roman" w:hAnsi="Times New Roman" w:cs="Times New Roman"/>
@@ -1192,7 +1154,6 @@
         </w:rPr>
         <w:t xml:space="preserve">Проблема: </w:t>
       </w:r>
-      <w:proofErr w:type="spellStart"/>
       <w:r>
         <w:rPr>
           <w:rFonts w:ascii="Times New Roman" w:hAnsi="Times New Roman" w:cs="Times New Roman"/>
@@ -1202,7 +1163,6 @@
         </w:rPr>
         <w:t>TermList</w:t>
       </w:r>
-      <w:proofErr w:type="spellEnd"/>
       <w:r>
         <w:rPr>
           <w:rFonts w:ascii="Times New Roman" w:hAnsi="Times New Roman" w:cs="Times New Roman"/>
@@ -1211,7 +1171,6 @@
         </w:rPr>
         <w:t xml:space="preserve"> має наступника – </w:t>
       </w:r>
-      <w:proofErr w:type="spellStart"/>
       <w:r>
         <w:rPr>
           <w:rFonts w:ascii="Times New Roman" w:hAnsi="Times New Roman" w:cs="Times New Roman"/>
@@ -1221,7 +1180,6 @@
         </w:rPr>
         <w:t>StudyTermList</w:t>
       </w:r>
-      <w:proofErr w:type="spellEnd"/>
       <w:r>
         <w:rPr>
           <w:rFonts w:ascii="Times New Roman" w:hAnsi="Times New Roman" w:cs="Times New Roman"/>
@@ -1230,7 +1188,6 @@
         </w:rPr>
         <w:t xml:space="preserve">, який призначений для вивчення сету у режимі «Письмо». Але разом з списком термінів цьому класу й передаються методи </w:t>
       </w:r>
-      <w:proofErr w:type="spellStart"/>
       <w:r>
         <w:rPr>
           <w:rFonts w:ascii="Times New Roman" w:hAnsi="Times New Roman" w:cs="Times New Roman"/>
@@ -1240,7 +1197,6 @@
         </w:rPr>
         <w:t>calculateMasteredCount</w:t>
       </w:r>
-      <w:proofErr w:type="spellEnd"/>
       <w:r>
         <w:rPr>
           <w:rFonts w:ascii="Times New Roman" w:hAnsi="Times New Roman" w:cs="Times New Roman"/>
@@ -1337,7 +1293,6 @@
         </w:rPr>
         <w:t xml:space="preserve">Пов’язати </w:t>
       </w:r>
-      <w:proofErr w:type="spellStart"/>
       <w:r>
         <w:rPr>
           <w:rFonts w:ascii="Times New Roman" w:hAnsi="Times New Roman" w:cs="Times New Roman"/>
@@ -1356,7 +1311,6 @@
         </w:rPr>
         <w:t>s</w:t>
       </w:r>
-      <w:proofErr w:type="spellEnd"/>
       <w:r>
         <w:rPr>
           <w:rFonts w:ascii="Times New Roman" w:hAnsi="Times New Roman" w:cs="Times New Roman"/>
@@ -1388,7 +1342,6 @@
           <w:szCs w:val="28"/>
         </w:rPr>
       </w:pPr>
-      <w:proofErr w:type="spellStart"/>
       <w:r>
         <w:rPr>
           <w:rFonts w:ascii="Times New Roman" w:hAnsi="Times New Roman" w:cs="Times New Roman"/>
@@ -1398,7 +1351,6 @@
         </w:rPr>
         <w:t>StudyTermList</w:t>
       </w:r>
-      <w:proofErr w:type="spellEnd"/>
       <w:r>
         <w:rPr>
           <w:rFonts w:ascii="Times New Roman" w:hAnsi="Times New Roman" w:cs="Times New Roman"/>
@@ -1407,7 +1359,6 @@
         </w:rPr>
         <w:t xml:space="preserve"> успадковується від </w:t>
       </w:r>
-      <w:proofErr w:type="spellStart"/>
       <w:r>
         <w:rPr>
           <w:rFonts w:ascii="Times New Roman" w:hAnsi="Times New Roman" w:cs="Times New Roman"/>
@@ -1417,7 +1368,6 @@
         </w:rPr>
         <w:t>TermList</w:t>
       </w:r>
-      <w:proofErr w:type="spellEnd"/>
       <w:r>
         <w:rPr>
           <w:rFonts w:ascii="Times New Roman" w:hAnsi="Times New Roman" w:cs="Times New Roman"/>
@@ -1577,25 +1527,7 @@
           <w:sz w:val="28"/>
           <w:szCs w:val="28"/>
         </w:rPr>
-        <w:t xml:space="preserve">Наведені зміни сприяли кращому дотриманню принципу </w:t>
-      </w:r>
-      <w:proofErr w:type="spellStart"/>
-      <w:r>
-        <w:rPr>
-          <w:rFonts w:ascii="Times New Roman" w:hAnsi="Times New Roman" w:cs="Times New Roman"/>
-          <w:sz w:val="28"/>
-          <w:szCs w:val="28"/>
-        </w:rPr>
-        <w:t>інкапусляції</w:t>
-      </w:r>
-      <w:proofErr w:type="spellEnd"/>
-      <w:r>
-        <w:rPr>
-          <w:rFonts w:ascii="Times New Roman" w:hAnsi="Times New Roman" w:cs="Times New Roman"/>
-          <w:sz w:val="28"/>
-          <w:szCs w:val="28"/>
-        </w:rPr>
-        <w:t xml:space="preserve"> та </w:t>
+        <w:t xml:space="preserve">Наведені зміни сприяли кращому дотриманню принципу інкапусляції та </w:t>
       </w:r>
       <w:r>
         <w:rPr>
@@ -1697,25 +1629,7 @@
           <w:sz w:val="28"/>
           <w:szCs w:val="28"/>
         </w:rPr>
-        <w:t xml:space="preserve">передаються уже </w:t>
-      </w:r>
-      <w:proofErr w:type="spellStart"/>
-      <w:r>
-        <w:rPr>
-          <w:rFonts w:ascii="Times New Roman" w:hAnsi="Times New Roman" w:cs="Times New Roman"/>
-          <w:sz w:val="28"/>
-          <w:szCs w:val="28"/>
-        </w:rPr>
-        <w:t>проініціалізовані</w:t>
-      </w:r>
-      <w:proofErr w:type="spellEnd"/>
-      <w:r>
-        <w:rPr>
-          <w:rFonts w:ascii="Times New Roman" w:hAnsi="Times New Roman" w:cs="Times New Roman"/>
-          <w:sz w:val="28"/>
-          <w:szCs w:val="28"/>
-        </w:rPr>
-        <w:t xml:space="preserve"> контролери сцен, відбувається застосування досить розповсюдженого в </w:t>
+        <w:t xml:space="preserve">передаються уже проініціалізовані контролери сцен, відбувається застосування досить розповсюдженого в </w:t>
       </w:r>
       <w:r>
         <w:rPr>
@@ -1803,7 +1717,6 @@
         </w:rPr>
         <w:t xml:space="preserve"> прийнято рішення розділити </w:t>
       </w:r>
-      <w:proofErr w:type="spellStart"/>
       <w:r>
         <w:rPr>
           <w:rFonts w:ascii="Times New Roman" w:hAnsi="Times New Roman" w:cs="Times New Roman"/>
@@ -1813,7 +1726,6 @@
         </w:rPr>
         <w:t>TermList</w:t>
       </w:r>
-      <w:proofErr w:type="spellEnd"/>
       <w:r>
         <w:rPr>
           <w:rFonts w:ascii="Times New Roman" w:hAnsi="Times New Roman" w:cs="Times New Roman"/>
@@ -1830,7 +1742,6 @@
         </w:rPr>
         <w:t xml:space="preserve">на звичайний </w:t>
       </w:r>
-      <w:proofErr w:type="spellStart"/>
       <w:r>
         <w:rPr>
           <w:rFonts w:ascii="Times New Roman" w:hAnsi="Times New Roman" w:cs="Times New Roman"/>
@@ -1840,7 +1751,6 @@
         </w:rPr>
         <w:t>TermList</w:t>
       </w:r>
-      <w:proofErr w:type="spellEnd"/>
       <w:r>
         <w:rPr>
           <w:rFonts w:ascii="Times New Roman" w:hAnsi="Times New Roman" w:cs="Times New Roman"/>
@@ -1857,7 +1767,6 @@
         </w:rPr>
         <w:t xml:space="preserve">та </w:t>
       </w:r>
-      <w:proofErr w:type="spellStart"/>
       <w:r>
         <w:rPr>
           <w:rFonts w:ascii="Times New Roman" w:hAnsi="Times New Roman" w:cs="Times New Roman"/>
@@ -1867,7 +1776,6 @@
         </w:rPr>
         <w:t>StudyTermList</w:t>
       </w:r>
-      <w:proofErr w:type="spellEnd"/>
       <w:r>
         <w:rPr>
           <w:rFonts w:ascii="Times New Roman" w:hAnsi="Times New Roman" w:cs="Times New Roman"/>
@@ -1876,7 +1784,6 @@
         </w:rPr>
         <w:t xml:space="preserve">, які успадковуються від </w:t>
       </w:r>
-      <w:proofErr w:type="spellStart"/>
       <w:r>
         <w:rPr>
           <w:rFonts w:ascii="Times New Roman" w:hAnsi="Times New Roman" w:cs="Times New Roman"/>
@@ -1886,7 +1793,6 @@
         </w:rPr>
         <w:t>AbstractTermList</w:t>
       </w:r>
-      <w:proofErr w:type="spellEnd"/>
       <w:r>
         <w:rPr>
           <w:rFonts w:ascii="Times New Roman" w:hAnsi="Times New Roman" w:cs="Times New Roman"/>
@@ -1895,7 +1801,6 @@
         </w:rPr>
         <w:t xml:space="preserve">. Відповідно </w:t>
       </w:r>
-      <w:proofErr w:type="spellStart"/>
       <w:r>
         <w:rPr>
           <w:rFonts w:ascii="Times New Roman" w:hAnsi="Times New Roman" w:cs="Times New Roman"/>
@@ -1905,7 +1810,6 @@
         </w:rPr>
         <w:t>TermList</w:t>
       </w:r>
-      <w:proofErr w:type="spellEnd"/>
       <w:r>
         <w:rPr>
           <w:rFonts w:ascii="Times New Roman" w:hAnsi="Times New Roman" w:cs="Times New Roman"/>
@@ -1922,7 +1826,6 @@
         </w:rPr>
         <w:t xml:space="preserve">має методи, потрібні для зберігання інформації, а </w:t>
       </w:r>
-      <w:proofErr w:type="spellStart"/>
       <w:r>
         <w:rPr>
           <w:rFonts w:ascii="Times New Roman" w:hAnsi="Times New Roman" w:cs="Times New Roman"/>
@@ -1932,7 +1835,6 @@
         </w:rPr>
         <w:t>StudyTermList</w:t>
       </w:r>
-      <w:proofErr w:type="spellEnd"/>
       <w:r>
         <w:rPr>
           <w:rFonts w:ascii="Times New Roman" w:hAnsi="Times New Roman" w:cs="Times New Roman"/>
@@ -2003,7 +1905,6 @@
           <w:rFonts w:ascii="Times New Roman" w:hAnsi="Times New Roman" w:cs="Times New Roman"/>
           <w:sz w:val="28"/>
           <w:szCs w:val="28"/>
-          <w:lang w:val="ru-RU"/>
         </w:rPr>
       </w:pPr>
       <w:r>
@@ -2134,7 +2035,6 @@
             <w:rFonts w:ascii="Times New Roman" w:hAnsi="Times New Roman" w:cs="Times New Roman"/>
             <w:sz w:val="28"/>
             <w:szCs w:val="28"/>
-            <w:lang w:val="ru-RU"/>
           </w:rPr>
           <w:t xml:space="preserve"> </w:t>
         </w:r>
@@ -2146,27 +2046,7 @@
             <w:szCs w:val="28"/>
             <w:lang w:val="en-US"/>
           </w:rPr>
-          <w:t>pag</w:t>
-        </w:r>
-        <w:r>
-          <w:rPr>
-            <w:rStyle w:val="a4"/>
-            <w:rFonts w:ascii="Times New Roman" w:hAnsi="Times New Roman" w:cs="Times New Roman"/>
-            <w:sz w:val="28"/>
-            <w:szCs w:val="28"/>
-            <w:lang w:val="en-US"/>
-          </w:rPr>
-          <w:t>e</w:t>
-        </w:r>
-        <w:r>
-          <w:rPr>
-            <w:rStyle w:val="a4"/>
-            <w:rFonts w:ascii="Times New Roman" w:hAnsi="Times New Roman" w:cs="Times New Roman"/>
-            <w:sz w:val="28"/>
-            <w:szCs w:val="28"/>
-            <w:lang w:val="en-US"/>
-          </w:rPr>
-          <w:t>s</w:t>
+          <w:t>pages</w:t>
         </w:r>
       </w:hyperlink>
       <w:r>
@@ -2174,7 +2054,6 @@
           <w:rFonts w:ascii="Times New Roman" w:hAnsi="Times New Roman" w:cs="Times New Roman"/>
           <w:sz w:val="28"/>
           <w:szCs w:val="28"/>
-          <w:lang w:val="ru-RU"/>
         </w:rPr>
         <w:t>.</w:t>
       </w:r>
@@ -2195,32 +2074,13 @@
           <w:sz w:val="28"/>
           <w:szCs w:val="28"/>
         </w:rPr>
-        <w:t xml:space="preserve">Було реалізовано </w:t>
-      </w:r>
-      <w:proofErr w:type="spellStart"/>
-      <w:r>
-        <w:rPr>
-          <w:rFonts w:ascii="Times New Roman" w:hAnsi="Times New Roman" w:cs="Times New Roman"/>
-          <w:sz w:val="28"/>
-          <w:szCs w:val="28"/>
-        </w:rPr>
-        <w:t>мікробенчмаркінг</w:t>
-      </w:r>
-      <w:proofErr w:type="spellEnd"/>
-      <w:r>
-        <w:rPr>
-          <w:rFonts w:ascii="Times New Roman" w:hAnsi="Times New Roman" w:cs="Times New Roman"/>
-          <w:sz w:val="28"/>
-          <w:szCs w:val="28"/>
-        </w:rPr>
-        <w:t xml:space="preserve"> для перевірки ефективності завантаження </w:t>
-      </w:r>
-      <w:r>
-        <w:rPr>
-          <w:rFonts w:ascii="Times New Roman" w:hAnsi="Times New Roman" w:cs="Times New Roman"/>
-          <w:sz w:val="28"/>
-          <w:szCs w:val="28"/>
-          <w:lang w:val="ru-RU"/>
+        <w:t xml:space="preserve">Було реалізовано мікробенчмаркінг для перевірки ефективності завантаження </w:t>
+      </w:r>
+      <w:r>
+        <w:rPr>
+          <w:rFonts w:ascii="Times New Roman" w:hAnsi="Times New Roman" w:cs="Times New Roman"/>
+          <w:sz w:val="28"/>
+          <w:szCs w:val="28"/>
         </w:rPr>
         <w:t xml:space="preserve">/ </w:t>
       </w:r>
@@ -2265,6 +2125,267 @@
           <w:sz w:val="28"/>
           <w:szCs w:val="28"/>
         </w:rPr>
+        <w:t xml:space="preserve">Розбиття класу </w:t>
+      </w:r>
+      <w:r>
+        <w:rPr>
+          <w:rFonts w:ascii="Times New Roman" w:hAnsi="Times New Roman" w:cs="Times New Roman"/>
+          <w:sz w:val="28"/>
+          <w:szCs w:val="28"/>
+          <w:lang w:val="en-US"/>
+        </w:rPr>
+        <w:t>UserLearnStyle</w:t>
+      </w:r>
+      <w:r>
+        <w:rPr>
+          <w:rFonts w:ascii="Times New Roman" w:hAnsi="Times New Roman" w:cs="Times New Roman"/>
+          <w:sz w:val="28"/>
+          <w:szCs w:val="28"/>
+        </w:rPr>
+        <w:t xml:space="preserve"> </w:t>
+      </w:r>
+      <w:r>
+        <w:rPr>
+          <w:rFonts w:ascii="Times New Roman" w:hAnsi="Times New Roman" w:cs="Times New Roman"/>
+          <w:sz w:val="28"/>
+          <w:szCs w:val="28"/>
+        </w:rPr>
+        <w:t xml:space="preserve">на три незалежні класи </w:t>
+      </w:r>
+      <w:r>
+        <w:rPr>
+          <w:rFonts w:ascii="Times New Roman" w:hAnsi="Times New Roman" w:cs="Times New Roman"/>
+          <w:sz w:val="28"/>
+          <w:szCs w:val="28"/>
+          <w:lang w:val="en-US"/>
+        </w:rPr>
+        <w:t>UserSavedInfo</w:t>
+      </w:r>
+      <w:r>
+        <w:rPr>
+          <w:rFonts w:ascii="Times New Roman" w:hAnsi="Times New Roman" w:cs="Times New Roman"/>
+          <w:sz w:val="28"/>
+          <w:szCs w:val="28"/>
+        </w:rPr>
+        <w:t xml:space="preserve">, </w:t>
+      </w:r>
+      <w:r>
+        <w:rPr>
+          <w:rFonts w:ascii="Times New Roman" w:hAnsi="Times New Roman" w:cs="Times New Roman"/>
+          <w:sz w:val="28"/>
+          <w:szCs w:val="28"/>
+          <w:lang w:val="en-US"/>
+        </w:rPr>
+        <w:t>UserStreak</w:t>
+      </w:r>
+      <w:r>
+        <w:rPr>
+          <w:rFonts w:ascii="Times New Roman" w:hAnsi="Times New Roman" w:cs="Times New Roman"/>
+          <w:sz w:val="28"/>
+          <w:szCs w:val="28"/>
+        </w:rPr>
+        <w:t xml:space="preserve"> </w:t>
+      </w:r>
+      <w:r>
+        <w:rPr>
+          <w:rFonts w:ascii="Times New Roman" w:hAnsi="Times New Roman" w:cs="Times New Roman"/>
+          <w:sz w:val="28"/>
+          <w:szCs w:val="28"/>
+        </w:rPr>
+        <w:t xml:space="preserve">та </w:t>
+      </w:r>
+      <w:r>
+        <w:rPr>
+          <w:rFonts w:ascii="Times New Roman" w:hAnsi="Times New Roman" w:cs="Times New Roman"/>
+          <w:sz w:val="28"/>
+          <w:szCs w:val="28"/>
+          <w:lang w:val="en-US"/>
+        </w:rPr>
+        <w:t>UserOptions</w:t>
+      </w:r>
+      <w:r>
+        <w:rPr>
+          <w:rFonts w:ascii="Times New Roman" w:hAnsi="Times New Roman" w:cs="Times New Roman"/>
+          <w:sz w:val="28"/>
+          <w:szCs w:val="28"/>
+        </w:rPr>
+        <w:t xml:space="preserve"> була нескладною і, на мою думку, доцільною. Зокрема, </w:t>
+      </w:r>
+      <w:r>
+        <w:rPr>
+          <w:rFonts w:ascii="Times New Roman" w:hAnsi="Times New Roman" w:cs="Times New Roman"/>
+          <w:sz w:val="28"/>
+          <w:szCs w:val="28"/>
+          <w:lang w:val="en-US"/>
+        </w:rPr>
+        <w:t>StudyTermList</w:t>
+      </w:r>
+      <w:r>
+        <w:rPr>
+          <w:rFonts w:ascii="Times New Roman" w:hAnsi="Times New Roman" w:cs="Times New Roman"/>
+          <w:sz w:val="28"/>
+          <w:szCs w:val="28"/>
+        </w:rPr>
+        <w:t xml:space="preserve"> </w:t>
+      </w:r>
+      <w:r>
+        <w:rPr>
+          <w:rFonts w:ascii="Times New Roman" w:hAnsi="Times New Roman" w:cs="Times New Roman"/>
+          <w:sz w:val="28"/>
+          <w:szCs w:val="28"/>
+        </w:rPr>
+        <w:t xml:space="preserve">тепер не має отримувати як параметр весь </w:t>
+      </w:r>
+      <w:r>
+        <w:rPr>
+          <w:rFonts w:ascii="Times New Roman" w:hAnsi="Times New Roman" w:cs="Times New Roman"/>
+          <w:sz w:val="28"/>
+          <w:szCs w:val="28"/>
+          <w:lang w:val="en-US"/>
+        </w:rPr>
+        <w:t>style</w:t>
+      </w:r>
+      <w:r>
+        <w:rPr>
+          <w:rFonts w:ascii="Times New Roman" w:hAnsi="Times New Roman" w:cs="Times New Roman"/>
+          <w:sz w:val="28"/>
+          <w:szCs w:val="28"/>
+        </w:rPr>
+        <w:t xml:space="preserve"> </w:t>
+      </w:r>
+      <w:r>
+        <w:rPr>
+          <w:rFonts w:ascii="Times New Roman" w:hAnsi="Times New Roman" w:cs="Times New Roman"/>
+          <w:sz w:val="28"/>
+          <w:szCs w:val="28"/>
+        </w:rPr>
+        <w:t xml:space="preserve">з непотрібною додатковою інформацією, а може отримати тільки </w:t>
+      </w:r>
+      <w:r>
+        <w:rPr>
+          <w:rFonts w:ascii="Times New Roman" w:hAnsi="Times New Roman" w:cs="Times New Roman"/>
+          <w:sz w:val="28"/>
+          <w:szCs w:val="28"/>
+          <w:lang w:val="en-US"/>
+        </w:rPr>
+        <w:t>UserOptions</w:t>
+      </w:r>
+      <w:r>
+        <w:rPr>
+          <w:rFonts w:ascii="Times New Roman" w:hAnsi="Times New Roman" w:cs="Times New Roman"/>
+          <w:sz w:val="28"/>
+          <w:szCs w:val="28"/>
+        </w:rPr>
+        <w:t xml:space="preserve">, а звідти значення </w:t>
+      </w:r>
+      <w:r>
+        <w:rPr>
+          <w:rFonts w:ascii="Times New Roman" w:hAnsi="Times New Roman" w:cs="Times New Roman"/>
+          <w:sz w:val="28"/>
+          <w:szCs w:val="28"/>
+          <w:lang w:val="en-US"/>
+        </w:rPr>
+        <w:t>shuffleIsOn</w:t>
+      </w:r>
+      <w:r>
+        <w:rPr>
+          <w:rFonts w:ascii="Times New Roman" w:hAnsi="Times New Roman" w:cs="Times New Roman"/>
+          <w:sz w:val="28"/>
+          <w:szCs w:val="28"/>
+        </w:rPr>
+        <w:t xml:space="preserve"> (цю зміну також було реалізовано).</w:t>
+      </w:r>
+      <w:r>
+        <w:rPr>
+          <w:rFonts w:ascii="Times New Roman" w:hAnsi="Times New Roman" w:cs="Times New Roman"/>
+          <w:sz w:val="28"/>
+          <w:szCs w:val="28"/>
+        </w:rPr>
+        <w:t xml:space="preserve"> Помилкою було те, що я намагався спростити запис у файл (справді, один клас легко передати як параметр у </w:t>
+      </w:r>
+      <w:r>
+        <w:rPr>
+          <w:rFonts w:ascii="Times New Roman" w:hAnsi="Times New Roman" w:cs="Times New Roman"/>
+          <w:sz w:val="28"/>
+          <w:szCs w:val="28"/>
+          <w:lang w:val="en-US"/>
+        </w:rPr>
+        <w:t>FileBuilder</w:t>
+      </w:r>
+      <w:r>
+        <w:rPr>
+          <w:rFonts w:ascii="Times New Roman" w:hAnsi="Times New Roman" w:cs="Times New Roman"/>
+          <w:sz w:val="28"/>
+          <w:szCs w:val="28"/>
+        </w:rPr>
+        <w:t xml:space="preserve">), але не врахував, що це додаткова функція і насправді основним є правильно реалізувати логіку програми з дотриманням відповідних принципів. Можливість запису через </w:t>
+      </w:r>
+      <w:r>
+        <w:rPr>
+          <w:rFonts w:ascii="Times New Roman" w:hAnsi="Times New Roman" w:cs="Times New Roman"/>
+          <w:sz w:val="28"/>
+          <w:szCs w:val="28"/>
+          <w:lang w:val="en-US"/>
+        </w:rPr>
+        <w:t>FileBuilder</w:t>
+      </w:r>
+      <w:r>
+        <w:rPr>
+          <w:rFonts w:ascii="Times New Roman" w:hAnsi="Times New Roman" w:cs="Times New Roman"/>
+          <w:sz w:val="28"/>
+          <w:szCs w:val="28"/>
+          <w:lang w:val="ru-RU"/>
+        </w:rPr>
+        <w:t xml:space="preserve"> </w:t>
+      </w:r>
+      <w:r>
+        <w:rPr>
+          <w:rFonts w:ascii="Times New Roman" w:hAnsi="Times New Roman" w:cs="Times New Roman"/>
+          <w:sz w:val="28"/>
+          <w:szCs w:val="28"/>
+        </w:rPr>
+        <w:t>теж була адаптована.</w:t>
+      </w:r>
+    </w:p>
+    <w:p>
+      <w:pPr>
+        <w:ind w:firstLine="708"/>
+        <w:jc w:val="center"/>
+        <w:rPr>
+          <w:rFonts w:ascii="Times New Roman" w:hAnsi="Times New Roman" w:cs="Times New Roman"/>
+          <w:b/>
+          <w:bCs/>
+          <w:sz w:val="28"/>
+          <w:szCs w:val="28"/>
+        </w:rPr>
+      </w:pPr>
+      <w:r>
+        <w:rPr>
+          <w:rFonts w:ascii="Times New Roman" w:hAnsi="Times New Roman" w:cs="Times New Roman"/>
+          <w:b/>
+          <w:bCs/>
+          <w:sz w:val="28"/>
+          <w:szCs w:val="28"/>
+        </w:rPr>
+        <w:t>Аналіз результатів</w:t>
+      </w:r>
+    </w:p>
+    <w:p>
+      <w:pPr>
+        <w:ind w:firstLine="708"/>
+        <w:jc w:val="both"/>
+        <w:rPr>
+          <w:rFonts w:ascii="Times New Roman" w:hAnsi="Times New Roman" w:cs="Times New Roman"/>
+          <w:sz w:val="28"/>
+          <w:szCs w:val="28"/>
+        </w:rPr>
+      </w:pPr>
+      <w:r>
+        <w:rPr>
+          <w:rFonts w:ascii="Times New Roman" w:hAnsi="Times New Roman" w:cs="Times New Roman"/>
+          <w:sz w:val="28"/>
+          <w:szCs w:val="28"/>
+        </w:rPr>
         <w:t>Змін у застосуванні програми майже не виявилося. Виняток: тепер усі додаткові вікна</w:t>
       </w:r>
       <w:r>
@@ -2397,6 +2518,180 @@
           <w:szCs w:val="28"/>
         </w:rPr>
         <w:t>міна є запланованою.</w:t>
+      </w:r>
+    </w:p>
+    <w:p>
+      <w:pPr>
+        <w:ind w:firstLine="708"/>
+        <w:jc w:val="both"/>
+        <w:rPr>
+          <w:rFonts w:ascii="Times New Roman" w:hAnsi="Times New Roman" w:cs="Times New Roman"/>
+          <w:sz w:val="28"/>
+          <w:szCs w:val="28"/>
+        </w:rPr>
+      </w:pPr>
+      <w:r>
+        <w:rPr>
+          <w:rFonts w:ascii="Times New Roman" w:hAnsi="Times New Roman" w:cs="Times New Roman"/>
+          <w:sz w:val="28"/>
+          <w:szCs w:val="28"/>
+        </w:rPr>
+        <w:t xml:space="preserve">Натомість код став значно гнучкішим, менш залежним та відкритим для розширення. </w:t>
+      </w:r>
+      <w:r>
+        <w:rPr>
+          <w:rFonts w:ascii="Times New Roman" w:hAnsi="Times New Roman" w:cs="Times New Roman"/>
+          <w:sz w:val="28"/>
+          <w:szCs w:val="28"/>
+        </w:rPr>
+        <w:t>З ним стало легше працювати та легше читати.</w:t>
+      </w:r>
+    </w:p>
+    <w:p>
+      <w:pPr>
+        <w:ind w:firstLine="708"/>
+        <w:jc w:val="both"/>
+        <w:rPr>
+          <w:rFonts w:ascii="Times New Roman" w:hAnsi="Times New Roman" w:cs="Times New Roman"/>
+          <w:sz w:val="28"/>
+          <w:szCs w:val="28"/>
+        </w:rPr>
+      </w:pPr>
+      <w:r>
+        <w:rPr>
+          <w:rFonts w:ascii="Times New Roman" w:hAnsi="Times New Roman" w:cs="Times New Roman"/>
+          <w:sz w:val="28"/>
+          <w:szCs w:val="28"/>
+        </w:rPr>
+        <w:t>Як</w:t>
+      </w:r>
+      <w:r>
+        <w:rPr>
+          <w:rFonts w:ascii="Times New Roman" w:hAnsi="Times New Roman" w:cs="Times New Roman"/>
+          <w:sz w:val="28"/>
+          <w:szCs w:val="28"/>
+        </w:rPr>
+        <w:t xml:space="preserve"> виснов</w:t>
+      </w:r>
+      <w:r>
+        <w:rPr>
+          <w:rFonts w:ascii="Times New Roman" w:hAnsi="Times New Roman" w:cs="Times New Roman"/>
+          <w:sz w:val="28"/>
+          <w:szCs w:val="28"/>
+        </w:rPr>
+        <w:t>ок</w:t>
+      </w:r>
+      <w:r>
+        <w:rPr>
+          <w:rFonts w:ascii="Times New Roman" w:hAnsi="Times New Roman" w:cs="Times New Roman"/>
+          <w:sz w:val="28"/>
+          <w:szCs w:val="28"/>
+        </w:rPr>
+        <w:t xml:space="preserve"> можна відзначити, що </w:t>
+      </w:r>
+      <w:r>
+        <w:rPr>
+          <w:rFonts w:ascii="Times New Roman" w:hAnsi="Times New Roman" w:cs="Times New Roman"/>
+          <w:sz w:val="28"/>
+          <w:szCs w:val="28"/>
+        </w:rPr>
+        <w:t>рефакторинг є важливою і невід’ємною частиною написання програм. До того ж, що більш вчасно він зроблений, то меншою є ймовірність ускладнень чи виникнення помилок при додаванні нових функцій чи покращені коду.</w:t>
+      </w:r>
+    </w:p>
+    <w:p>
+      <w:pPr>
+        <w:ind w:firstLine="708"/>
+        <w:jc w:val="both"/>
+        <w:rPr>
+          <w:rFonts w:ascii="Times New Roman" w:hAnsi="Times New Roman" w:cs="Times New Roman"/>
+          <w:sz w:val="28"/>
+          <w:szCs w:val="28"/>
+        </w:rPr>
+      </w:pPr>
+      <w:r>
+        <w:rPr>
+          <w:rFonts w:ascii="Times New Roman" w:hAnsi="Times New Roman" w:cs="Times New Roman"/>
+          <w:sz w:val="28"/>
+          <w:szCs w:val="28"/>
+        </w:rPr>
+        <w:t xml:space="preserve">Як було продемонстровано вище, код значно поліпшився у розумінні дотримання принципів ООП, а також принципів </w:t>
+      </w:r>
+      <w:r>
+        <w:rPr>
+          <w:rFonts w:ascii="Times New Roman" w:hAnsi="Times New Roman" w:cs="Times New Roman"/>
+          <w:sz w:val="28"/>
+          <w:szCs w:val="28"/>
+          <w:lang w:val="en-US"/>
+        </w:rPr>
+        <w:t>SOLID</w:t>
+      </w:r>
+      <w:r>
+        <w:rPr>
+          <w:rFonts w:ascii="Times New Roman" w:hAnsi="Times New Roman" w:cs="Times New Roman"/>
+          <w:sz w:val="28"/>
+          <w:szCs w:val="28"/>
+          <w:lang w:val="ru-RU"/>
+        </w:rPr>
+        <w:t xml:space="preserve">, </w:t>
+      </w:r>
+      <w:r>
+        <w:rPr>
+          <w:rFonts w:ascii="Times New Roman" w:hAnsi="Times New Roman" w:cs="Times New Roman"/>
+          <w:sz w:val="28"/>
+          <w:szCs w:val="28"/>
+          <w:lang w:val="en-US"/>
+        </w:rPr>
+        <w:t>KISS</w:t>
+      </w:r>
+      <w:r>
+        <w:rPr>
+          <w:rFonts w:ascii="Times New Roman" w:hAnsi="Times New Roman" w:cs="Times New Roman"/>
+          <w:sz w:val="28"/>
+          <w:szCs w:val="28"/>
+          <w:lang w:val="ru-RU"/>
+        </w:rPr>
+        <w:t xml:space="preserve">, </w:t>
+      </w:r>
+      <w:r>
+        <w:rPr>
+          <w:rFonts w:ascii="Times New Roman" w:hAnsi="Times New Roman" w:cs="Times New Roman"/>
+          <w:sz w:val="28"/>
+          <w:szCs w:val="28"/>
+          <w:lang w:val="en-US"/>
+        </w:rPr>
+        <w:t>DRY</w:t>
+      </w:r>
+      <w:r>
+        <w:rPr>
+          <w:rFonts w:ascii="Times New Roman" w:hAnsi="Times New Roman" w:cs="Times New Roman"/>
+          <w:sz w:val="28"/>
+          <w:szCs w:val="28"/>
+        </w:rPr>
+        <w:t>.</w:t>
+      </w:r>
+      <w:r>
+        <w:rPr>
+          <w:rFonts w:ascii="Times New Roman" w:hAnsi="Times New Roman" w:cs="Times New Roman"/>
+          <w:sz w:val="28"/>
+          <w:szCs w:val="28"/>
+        </w:rPr>
+        <w:t xml:space="preserve"> У майбутньому </w:t>
+      </w:r>
+      <w:r>
+        <w:rPr>
+          <w:rFonts w:ascii="Times New Roman" w:hAnsi="Times New Roman" w:cs="Times New Roman"/>
+          <w:sz w:val="28"/>
+          <w:szCs w:val="28"/>
+        </w:rPr>
+        <w:t xml:space="preserve">до даного застосунку </w:t>
+      </w:r>
+      <w:r>
+        <w:rPr>
+          <w:rFonts w:ascii="Times New Roman" w:hAnsi="Times New Roman" w:cs="Times New Roman"/>
+          <w:sz w:val="28"/>
+          <w:szCs w:val="28"/>
+        </w:rPr>
+        <w:t>можна застосувати і патерни проектування.</w:t>
       </w:r>
     </w:p>
     <w:sectPr>

</xml_diff>

<commit_message>
Created injector and annotation
</commit_message>
<xml_diff>
--- a/Uml/Refactoring.docx
+++ b/Uml/Refactoring.docx
@@ -195,6 +195,7 @@
         </w:rPr>
         <w:t xml:space="preserve">. Його застосування також стосується абстрактного класу </w:t>
       </w:r>
+      <w:proofErr w:type="spellStart"/>
       <w:r>
         <w:rPr>
           <w:rFonts w:ascii="Times New Roman" w:hAnsi="Times New Roman" w:cs="Times New Roman"/>
@@ -204,6 +205,7 @@
         </w:rPr>
         <w:t>ActivePageController</w:t>
       </w:r>
+      <w:proofErr w:type="spellEnd"/>
       <w:r>
         <w:rPr>
           <w:rFonts w:ascii="Times New Roman" w:hAnsi="Times New Roman" w:cs="Times New Roman"/>
@@ -212,6 +214,7 @@
         </w:rPr>
         <w:t xml:space="preserve">. Спочатку він мав лише метод </w:t>
       </w:r>
+      <w:proofErr w:type="spellStart"/>
       <w:r>
         <w:rPr>
           <w:rFonts w:ascii="Times New Roman" w:hAnsi="Times New Roman" w:cs="Times New Roman"/>
@@ -221,6 +224,7 @@
         </w:rPr>
         <w:t>onClose</w:t>
       </w:r>
+      <w:proofErr w:type="spellEnd"/>
       <w:r>
         <w:rPr>
           <w:rFonts w:ascii="Times New Roman" w:hAnsi="Times New Roman" w:cs="Times New Roman"/>
@@ -271,6 +275,7 @@
         </w:rPr>
         <w:t xml:space="preserve">. Але один цей метод не рятував від повторень коду. В деякий момент стало зрозуміло, що вихід із сцени для багатьох сцен має схожі та відмінні властивості. Наприклад, усі вони зберігають інформацію користувача, але деяким для виходу необхідне підтвердження «Ви точно хочете вийти?». Тому для операції виходу було реалізовано методи </w:t>
       </w:r>
+      <w:proofErr w:type="spellStart"/>
       <w:r>
         <w:rPr>
           <w:rFonts w:ascii="Times New Roman" w:hAnsi="Times New Roman" w:cs="Times New Roman"/>
@@ -280,6 +285,7 @@
         </w:rPr>
         <w:t>onCloseRequest</w:t>
       </w:r>
+      <w:proofErr w:type="spellEnd"/>
       <w:r>
         <w:rPr>
           <w:rFonts w:ascii="Times New Roman" w:hAnsi="Times New Roman" w:cs="Times New Roman"/>
@@ -288,6 +294,7 @@
         </w:rPr>
         <w:t xml:space="preserve">(), </w:t>
       </w:r>
+      <w:proofErr w:type="spellStart"/>
       <w:r>
         <w:rPr>
           <w:rFonts w:ascii="Times New Roman" w:hAnsi="Times New Roman" w:cs="Times New Roman"/>
@@ -297,6 +304,7 @@
         </w:rPr>
         <w:t>onClose</w:t>
       </w:r>
+      <w:proofErr w:type="spellEnd"/>
       <w:r>
         <w:rPr>
           <w:rFonts w:ascii="Times New Roman" w:hAnsi="Times New Roman" w:cs="Times New Roman"/>
@@ -305,6 +313,7 @@
         </w:rPr>
         <w:t xml:space="preserve">(), </w:t>
       </w:r>
+      <w:proofErr w:type="spellStart"/>
       <w:r>
         <w:rPr>
           <w:rFonts w:ascii="Times New Roman" w:hAnsi="Times New Roman" w:cs="Times New Roman"/>
@@ -314,6 +323,7 @@
         </w:rPr>
         <w:t>saveUserData</w:t>
       </w:r>
+      <w:proofErr w:type="spellEnd"/>
       <w:r>
         <w:rPr>
           <w:rFonts w:ascii="Times New Roman" w:hAnsi="Times New Roman" w:cs="Times New Roman"/>
@@ -328,8 +338,18 @@
           <w:sz w:val="28"/>
           <w:szCs w:val="28"/>
         </w:rPr>
-        <w:t>, де останній є темплейтним</w:t>
-      </w:r>
+        <w:t xml:space="preserve">, де останній є </w:t>
+      </w:r>
+      <w:proofErr w:type="spellStart"/>
+      <w:r>
+        <w:rPr>
+          <w:rFonts w:ascii="Times New Roman" w:hAnsi="Times New Roman" w:cs="Times New Roman"/>
+          <w:sz w:val="28"/>
+          <w:szCs w:val="28"/>
+        </w:rPr>
+        <w:t>темплейтним</w:t>
+      </w:r>
+      <w:proofErr w:type="spellEnd"/>
       <w:r>
         <w:rPr>
           <w:rFonts w:ascii="Times New Roman" w:hAnsi="Times New Roman" w:cs="Times New Roman"/>
@@ -385,6 +405,7 @@
         </w:rPr>
         <w:t xml:space="preserve">Також були моменти незначних покращень коду, зокрема дублікат методу </w:t>
       </w:r>
+      <w:proofErr w:type="spellStart"/>
       <w:r>
         <w:rPr>
           <w:rFonts w:ascii="Times New Roman" w:hAnsi="Times New Roman" w:cs="Times New Roman"/>
@@ -394,6 +415,7 @@
         </w:rPr>
         <w:t>saveUserData</w:t>
       </w:r>
+      <w:proofErr w:type="spellEnd"/>
       <w:r>
         <w:rPr>
           <w:rFonts w:ascii="Times New Roman" w:hAnsi="Times New Roman" w:cs="Times New Roman"/>
@@ -410,6 +432,7 @@
         </w:rPr>
         <w:t xml:space="preserve">, який був у класах-наслідниках </w:t>
       </w:r>
+      <w:proofErr w:type="spellStart"/>
       <w:r>
         <w:rPr>
           <w:rFonts w:ascii="Times New Roman" w:hAnsi="Times New Roman" w:cs="Times New Roman"/>
@@ -419,6 +442,7 @@
         </w:rPr>
         <w:t>ActivePaneController</w:t>
       </w:r>
+      <w:proofErr w:type="spellEnd"/>
       <w:r>
         <w:rPr>
           <w:rFonts w:ascii="Times New Roman" w:hAnsi="Times New Roman" w:cs="Times New Roman"/>
@@ -458,6 +482,7 @@
         </w:rPr>
         <w:t xml:space="preserve"> Наприклад, деякі поля в класі </w:t>
       </w:r>
+      <w:proofErr w:type="spellStart"/>
       <w:r>
         <w:rPr>
           <w:rFonts w:ascii="Times New Roman" w:hAnsi="Times New Roman" w:cs="Times New Roman"/>
@@ -467,6 +492,7 @@
         </w:rPr>
         <w:t>SetOpenController</w:t>
       </w:r>
+      <w:proofErr w:type="spellEnd"/>
       <w:r>
         <w:rPr>
           <w:rFonts w:ascii="Times New Roman" w:hAnsi="Times New Roman" w:cs="Times New Roman"/>
@@ -701,6 +727,7 @@
         </w:rPr>
         <w:t xml:space="preserve">Клас </w:t>
       </w:r>
+      <w:proofErr w:type="spellStart"/>
       <w:r>
         <w:rPr>
           <w:rFonts w:ascii="Times New Roman" w:hAnsi="Times New Roman" w:cs="Times New Roman"/>
@@ -710,6 +737,7 @@
         </w:rPr>
         <w:t>UserLearnStyle</w:t>
       </w:r>
+      <w:proofErr w:type="spellEnd"/>
       <w:r>
         <w:rPr>
           <w:rFonts w:ascii="Times New Roman" w:hAnsi="Times New Roman" w:cs="Times New Roman"/>
@@ -724,7 +752,25 @@
           <w:sz w:val="28"/>
           <w:szCs w:val="28"/>
         </w:rPr>
-        <w:t>має забагато відповідальності, зокремо контроль над опціями користувача, збереження інформації про індекси та папки, а також регулювання серії користувача.</w:t>
+        <w:t xml:space="preserve">має забагато відповідальності, </w:t>
+      </w:r>
+      <w:proofErr w:type="spellStart"/>
+      <w:r>
+        <w:rPr>
+          <w:rFonts w:ascii="Times New Roman" w:hAnsi="Times New Roman" w:cs="Times New Roman"/>
+          <w:sz w:val="28"/>
+          <w:szCs w:val="28"/>
+        </w:rPr>
+        <w:t>зокремо</w:t>
+      </w:r>
+      <w:proofErr w:type="spellEnd"/>
+      <w:r>
+        <w:rPr>
+          <w:rFonts w:ascii="Times New Roman" w:hAnsi="Times New Roman" w:cs="Times New Roman"/>
+          <w:sz w:val="28"/>
+          <w:szCs w:val="28"/>
+        </w:rPr>
+        <w:t xml:space="preserve"> контроль над опціями користувача, збереження інформації про індекси та папки, а також регулювання серії користувача.</w:t>
       </w:r>
     </w:p>
     <w:p>
@@ -845,6 +891,7 @@
         </w:rPr>
         <w:t xml:space="preserve"> є методи як </w:t>
       </w:r>
+      <w:proofErr w:type="spellStart"/>
       <w:r>
         <w:rPr>
           <w:rFonts w:ascii="Times New Roman" w:hAnsi="Times New Roman" w:cs="Times New Roman"/>
@@ -854,6 +901,7 @@
         </w:rPr>
         <w:t>loadPage</w:t>
       </w:r>
+      <w:proofErr w:type="spellEnd"/>
       <w:r>
         <w:rPr>
           <w:rFonts w:ascii="Times New Roman" w:hAnsi="Times New Roman" w:cs="Times New Roman"/>
@@ -862,6 +910,7 @@
         </w:rPr>
         <w:t xml:space="preserve">(), </w:t>
       </w:r>
+      <w:proofErr w:type="spellStart"/>
       <w:r>
         <w:rPr>
           <w:rFonts w:ascii="Times New Roman" w:hAnsi="Times New Roman" w:cs="Times New Roman"/>
@@ -871,6 +920,7 @@
         </w:rPr>
         <w:t>loadAttachedToIndex</w:t>
       </w:r>
+      <w:proofErr w:type="spellEnd"/>
       <w:r>
         <w:rPr>
           <w:rFonts w:ascii="Times New Roman" w:hAnsi="Times New Roman" w:cs="Times New Roman"/>
@@ -887,6 +937,7 @@
         </w:rPr>
         <w:t xml:space="preserve">, </w:t>
       </w:r>
+      <w:proofErr w:type="spellStart"/>
       <w:r>
         <w:rPr>
           <w:rFonts w:ascii="Times New Roman" w:hAnsi="Times New Roman" w:cs="Times New Roman"/>
@@ -896,6 +947,7 @@
         </w:rPr>
         <w:t>loadAttachedToFolder</w:t>
       </w:r>
+      <w:proofErr w:type="spellEnd"/>
       <w:r>
         <w:rPr>
           <w:rFonts w:ascii="Times New Roman" w:hAnsi="Times New Roman" w:cs="Times New Roman"/>
@@ -995,6 +1047,7 @@
         </w:rPr>
         <w:t xml:space="preserve"> </w:t>
       </w:r>
+      <w:proofErr w:type="spellStart"/>
       <w:r>
         <w:rPr>
           <w:rFonts w:ascii="Times New Roman" w:hAnsi="Times New Roman" w:cs="Times New Roman"/>
@@ -1004,6 +1057,7 @@
         </w:rPr>
         <w:t>SetIndex</w:t>
       </w:r>
+      <w:proofErr w:type="spellEnd"/>
       <w:r>
         <w:rPr>
           <w:rFonts w:ascii="Times New Roman" w:hAnsi="Times New Roman" w:cs="Times New Roman"/>
@@ -1029,6 +1083,7 @@
         </w:rPr>
         <w:t xml:space="preserve"> у </w:t>
       </w:r>
+      <w:proofErr w:type="spellStart"/>
       <w:r>
         <w:rPr>
           <w:rFonts w:ascii="Times New Roman" w:hAnsi="Times New Roman" w:cs="Times New Roman"/>
@@ -1038,6 +1093,7 @@
         </w:rPr>
         <w:t>WorkspaceController</w:t>
       </w:r>
+      <w:proofErr w:type="spellEnd"/>
       <w:r>
         <w:rPr>
           <w:rFonts w:ascii="Times New Roman" w:hAnsi="Times New Roman" w:cs="Times New Roman"/>
@@ -1046,6 +1102,7 @@
         </w:rPr>
         <w:t xml:space="preserve"> в методах </w:t>
       </w:r>
+      <w:proofErr w:type="spellStart"/>
       <w:r>
         <w:rPr>
           <w:rFonts w:ascii="Times New Roman" w:hAnsi="Times New Roman" w:cs="Times New Roman"/>
@@ -1055,6 +1112,7 @@
         </w:rPr>
         <w:t>WorkspaceController</w:t>
       </w:r>
+      <w:proofErr w:type="spellEnd"/>
       <w:r>
         <w:rPr>
           <w:rFonts w:ascii="Times New Roman" w:hAnsi="Times New Roman" w:cs="Times New Roman"/>
@@ -1094,6 +1152,7 @@
         </w:rPr>
         <w:t xml:space="preserve"> Заміна на інтерфейс, спільний для </w:t>
       </w:r>
+      <w:proofErr w:type="spellStart"/>
       <w:r>
         <w:rPr>
           <w:rFonts w:ascii="Times New Roman" w:hAnsi="Times New Roman" w:cs="Times New Roman"/>
@@ -1103,6 +1162,7 @@
         </w:rPr>
         <w:t>SetIndex</w:t>
       </w:r>
+      <w:proofErr w:type="spellEnd"/>
       <w:r>
         <w:rPr>
           <w:rFonts w:ascii="Times New Roman" w:hAnsi="Times New Roman" w:cs="Times New Roman"/>
@@ -1154,6 +1214,7 @@
         </w:rPr>
         <w:t xml:space="preserve">Проблема: </w:t>
       </w:r>
+      <w:proofErr w:type="spellStart"/>
       <w:r>
         <w:rPr>
           <w:rFonts w:ascii="Times New Roman" w:hAnsi="Times New Roman" w:cs="Times New Roman"/>
@@ -1163,6 +1224,7 @@
         </w:rPr>
         <w:t>TermList</w:t>
       </w:r>
+      <w:proofErr w:type="spellEnd"/>
       <w:r>
         <w:rPr>
           <w:rFonts w:ascii="Times New Roman" w:hAnsi="Times New Roman" w:cs="Times New Roman"/>
@@ -1171,6 +1233,7 @@
         </w:rPr>
         <w:t xml:space="preserve"> має наступника – </w:t>
       </w:r>
+      <w:proofErr w:type="spellStart"/>
       <w:r>
         <w:rPr>
           <w:rFonts w:ascii="Times New Roman" w:hAnsi="Times New Roman" w:cs="Times New Roman"/>
@@ -1180,6 +1243,7 @@
         </w:rPr>
         <w:t>StudyTermList</w:t>
       </w:r>
+      <w:proofErr w:type="spellEnd"/>
       <w:r>
         <w:rPr>
           <w:rFonts w:ascii="Times New Roman" w:hAnsi="Times New Roman" w:cs="Times New Roman"/>
@@ -1188,6 +1252,7 @@
         </w:rPr>
         <w:t xml:space="preserve">, який призначений для вивчення сету у режимі «Письмо». Але разом з списком термінів цьому класу й передаються методи </w:t>
       </w:r>
+      <w:proofErr w:type="spellStart"/>
       <w:r>
         <w:rPr>
           <w:rFonts w:ascii="Times New Roman" w:hAnsi="Times New Roman" w:cs="Times New Roman"/>
@@ -1197,6 +1262,7 @@
         </w:rPr>
         <w:t>calculateMasteredCount</w:t>
       </w:r>
+      <w:proofErr w:type="spellEnd"/>
       <w:r>
         <w:rPr>
           <w:rFonts w:ascii="Times New Roman" w:hAnsi="Times New Roman" w:cs="Times New Roman"/>
@@ -1293,6 +1359,7 @@
         </w:rPr>
         <w:t xml:space="preserve">Пов’язати </w:t>
       </w:r>
+      <w:proofErr w:type="spellStart"/>
       <w:r>
         <w:rPr>
           <w:rFonts w:ascii="Times New Roman" w:hAnsi="Times New Roman" w:cs="Times New Roman"/>
@@ -1311,6 +1378,7 @@
         </w:rPr>
         <w:t>s</w:t>
       </w:r>
+      <w:proofErr w:type="spellEnd"/>
       <w:r>
         <w:rPr>
           <w:rFonts w:ascii="Times New Roman" w:hAnsi="Times New Roman" w:cs="Times New Roman"/>
@@ -1342,6 +1410,7 @@
           <w:szCs w:val="28"/>
         </w:rPr>
       </w:pPr>
+      <w:proofErr w:type="spellStart"/>
       <w:r>
         <w:rPr>
           <w:rFonts w:ascii="Times New Roman" w:hAnsi="Times New Roman" w:cs="Times New Roman"/>
@@ -1351,6 +1420,7 @@
         </w:rPr>
         <w:t>StudyTermList</w:t>
       </w:r>
+      <w:proofErr w:type="spellEnd"/>
       <w:r>
         <w:rPr>
           <w:rFonts w:ascii="Times New Roman" w:hAnsi="Times New Roman" w:cs="Times New Roman"/>
@@ -1359,6 +1429,7 @@
         </w:rPr>
         <w:t xml:space="preserve"> успадковується від </w:t>
       </w:r>
+      <w:proofErr w:type="spellStart"/>
       <w:r>
         <w:rPr>
           <w:rFonts w:ascii="Times New Roman" w:hAnsi="Times New Roman" w:cs="Times New Roman"/>
@@ -1368,6 +1439,7 @@
         </w:rPr>
         <w:t>TermList</w:t>
       </w:r>
+      <w:proofErr w:type="spellEnd"/>
       <w:r>
         <w:rPr>
           <w:rFonts w:ascii="Times New Roman" w:hAnsi="Times New Roman" w:cs="Times New Roman"/>
@@ -1527,7 +1599,25 @@
           <w:sz w:val="28"/>
           <w:szCs w:val="28"/>
         </w:rPr>
-        <w:t xml:space="preserve">Наведені зміни сприяли кращому дотриманню принципу інкапусляції та </w:t>
+        <w:t xml:space="preserve">Наведені зміни сприяли кращому дотриманню принципу </w:t>
+      </w:r>
+      <w:proofErr w:type="spellStart"/>
+      <w:r>
+        <w:rPr>
+          <w:rFonts w:ascii="Times New Roman" w:hAnsi="Times New Roman" w:cs="Times New Roman"/>
+          <w:sz w:val="28"/>
+          <w:szCs w:val="28"/>
+        </w:rPr>
+        <w:t>інкапусляції</w:t>
+      </w:r>
+      <w:proofErr w:type="spellEnd"/>
+      <w:r>
+        <w:rPr>
+          <w:rFonts w:ascii="Times New Roman" w:hAnsi="Times New Roman" w:cs="Times New Roman"/>
+          <w:sz w:val="28"/>
+          <w:szCs w:val="28"/>
+        </w:rPr>
+        <w:t xml:space="preserve"> та </w:t>
       </w:r>
       <w:r>
         <w:rPr>
@@ -1629,7 +1719,25 @@
           <w:sz w:val="28"/>
           <w:szCs w:val="28"/>
         </w:rPr>
-        <w:t xml:space="preserve">передаються уже проініціалізовані контролери сцен, відбувається застосування досить розповсюдженого в </w:t>
+        <w:t xml:space="preserve">передаються уже </w:t>
+      </w:r>
+      <w:proofErr w:type="spellStart"/>
+      <w:r>
+        <w:rPr>
+          <w:rFonts w:ascii="Times New Roman" w:hAnsi="Times New Roman" w:cs="Times New Roman"/>
+          <w:sz w:val="28"/>
+          <w:szCs w:val="28"/>
+        </w:rPr>
+        <w:t>проініціалізовані</w:t>
+      </w:r>
+      <w:proofErr w:type="spellEnd"/>
+      <w:r>
+        <w:rPr>
+          <w:rFonts w:ascii="Times New Roman" w:hAnsi="Times New Roman" w:cs="Times New Roman"/>
+          <w:sz w:val="28"/>
+          <w:szCs w:val="28"/>
+        </w:rPr>
+        <w:t xml:space="preserve"> контролери сцен, відбувається застосування досить розповсюдженого в </w:t>
       </w:r>
       <w:r>
         <w:rPr>
@@ -1717,6 +1825,7 @@
         </w:rPr>
         <w:t xml:space="preserve"> прийнято рішення розділити </w:t>
       </w:r>
+      <w:proofErr w:type="spellStart"/>
       <w:r>
         <w:rPr>
           <w:rFonts w:ascii="Times New Roman" w:hAnsi="Times New Roman" w:cs="Times New Roman"/>
@@ -1726,6 +1835,7 @@
         </w:rPr>
         <w:t>TermList</w:t>
       </w:r>
+      <w:proofErr w:type="spellEnd"/>
       <w:r>
         <w:rPr>
           <w:rFonts w:ascii="Times New Roman" w:hAnsi="Times New Roman" w:cs="Times New Roman"/>
@@ -1742,6 +1852,7 @@
         </w:rPr>
         <w:t xml:space="preserve">на звичайний </w:t>
       </w:r>
+      <w:proofErr w:type="spellStart"/>
       <w:r>
         <w:rPr>
           <w:rFonts w:ascii="Times New Roman" w:hAnsi="Times New Roman" w:cs="Times New Roman"/>
@@ -1751,6 +1862,7 @@
         </w:rPr>
         <w:t>TermList</w:t>
       </w:r>
+      <w:proofErr w:type="spellEnd"/>
       <w:r>
         <w:rPr>
           <w:rFonts w:ascii="Times New Roman" w:hAnsi="Times New Roman" w:cs="Times New Roman"/>
@@ -1767,6 +1879,7 @@
         </w:rPr>
         <w:t xml:space="preserve">та </w:t>
       </w:r>
+      <w:proofErr w:type="spellStart"/>
       <w:r>
         <w:rPr>
           <w:rFonts w:ascii="Times New Roman" w:hAnsi="Times New Roman" w:cs="Times New Roman"/>
@@ -1776,6 +1889,7 @@
         </w:rPr>
         <w:t>StudyTermList</w:t>
       </w:r>
+      <w:proofErr w:type="spellEnd"/>
       <w:r>
         <w:rPr>
           <w:rFonts w:ascii="Times New Roman" w:hAnsi="Times New Roman" w:cs="Times New Roman"/>
@@ -1784,6 +1898,7 @@
         </w:rPr>
         <w:t xml:space="preserve">, які успадковуються від </w:t>
       </w:r>
+      <w:proofErr w:type="spellStart"/>
       <w:r>
         <w:rPr>
           <w:rFonts w:ascii="Times New Roman" w:hAnsi="Times New Roman" w:cs="Times New Roman"/>
@@ -1793,6 +1908,7 @@
         </w:rPr>
         <w:t>AbstractTermList</w:t>
       </w:r>
+      <w:proofErr w:type="spellEnd"/>
       <w:r>
         <w:rPr>
           <w:rFonts w:ascii="Times New Roman" w:hAnsi="Times New Roman" w:cs="Times New Roman"/>
@@ -1801,6 +1917,7 @@
         </w:rPr>
         <w:t xml:space="preserve">. Відповідно </w:t>
       </w:r>
+      <w:proofErr w:type="spellStart"/>
       <w:r>
         <w:rPr>
           <w:rFonts w:ascii="Times New Roman" w:hAnsi="Times New Roman" w:cs="Times New Roman"/>
@@ -1810,6 +1927,7 @@
         </w:rPr>
         <w:t>TermList</w:t>
       </w:r>
+      <w:proofErr w:type="spellEnd"/>
       <w:r>
         <w:rPr>
           <w:rFonts w:ascii="Times New Roman" w:hAnsi="Times New Roman" w:cs="Times New Roman"/>
@@ -1826,6 +1944,7 @@
         </w:rPr>
         <w:t xml:space="preserve">має методи, потрібні для зберігання інформації, а </w:t>
       </w:r>
+      <w:proofErr w:type="spellStart"/>
       <w:r>
         <w:rPr>
           <w:rFonts w:ascii="Times New Roman" w:hAnsi="Times New Roman" w:cs="Times New Roman"/>
@@ -1835,6 +1954,7 @@
         </w:rPr>
         <w:t>StudyTermList</w:t>
       </w:r>
+      <w:proofErr w:type="spellEnd"/>
       <w:r>
         <w:rPr>
           <w:rFonts w:ascii="Times New Roman" w:hAnsi="Times New Roman" w:cs="Times New Roman"/>
@@ -2074,7 +2194,25 @@
           <w:sz w:val="28"/>
           <w:szCs w:val="28"/>
         </w:rPr>
-        <w:t xml:space="preserve">Було реалізовано мікробенчмаркінг для перевірки ефективності завантаження </w:t>
+        <w:t xml:space="preserve">Було реалізовано </w:t>
+      </w:r>
+      <w:proofErr w:type="spellStart"/>
+      <w:r>
+        <w:rPr>
+          <w:rFonts w:ascii="Times New Roman" w:hAnsi="Times New Roman" w:cs="Times New Roman"/>
+          <w:sz w:val="28"/>
+          <w:szCs w:val="28"/>
+        </w:rPr>
+        <w:t>мікробенчмаркінг</w:t>
+      </w:r>
+      <w:proofErr w:type="spellEnd"/>
+      <w:r>
+        <w:rPr>
+          <w:rFonts w:ascii="Times New Roman" w:hAnsi="Times New Roman" w:cs="Times New Roman"/>
+          <w:sz w:val="28"/>
+          <w:szCs w:val="28"/>
+        </w:rPr>
+        <w:t xml:space="preserve"> для перевірки ефективності завантаження </w:t>
       </w:r>
       <w:r>
         <w:rPr>
@@ -2127,6 +2265,7 @@
         </w:rPr>
         <w:t xml:space="preserve">Розбиття класу </w:t>
       </w:r>
+      <w:proofErr w:type="spellStart"/>
       <w:r>
         <w:rPr>
           <w:rFonts w:ascii="Times New Roman" w:hAnsi="Times New Roman" w:cs="Times New Roman"/>
@@ -2136,6 +2275,7 @@
         </w:rPr>
         <w:t>UserLearnStyle</w:t>
       </w:r>
+      <w:proofErr w:type="spellEnd"/>
       <w:r>
         <w:rPr>
           <w:rFonts w:ascii="Times New Roman" w:hAnsi="Times New Roman" w:cs="Times New Roman"/>
@@ -2152,6 +2292,7 @@
         </w:rPr>
         <w:t xml:space="preserve">на три незалежні класи </w:t>
       </w:r>
+      <w:proofErr w:type="spellStart"/>
       <w:r>
         <w:rPr>
           <w:rFonts w:ascii="Times New Roman" w:hAnsi="Times New Roman" w:cs="Times New Roman"/>
@@ -2161,6 +2302,7 @@
         </w:rPr>
         <w:t>UserSavedInfo</w:t>
       </w:r>
+      <w:proofErr w:type="spellEnd"/>
       <w:r>
         <w:rPr>
           <w:rFonts w:ascii="Times New Roman" w:hAnsi="Times New Roman" w:cs="Times New Roman"/>
@@ -2169,6 +2311,7 @@
         </w:rPr>
         <w:t xml:space="preserve">, </w:t>
       </w:r>
+      <w:proofErr w:type="spellStart"/>
       <w:r>
         <w:rPr>
           <w:rFonts w:ascii="Times New Roman" w:hAnsi="Times New Roman" w:cs="Times New Roman"/>
@@ -2178,6 +2321,7 @@
         </w:rPr>
         <w:t>UserStreak</w:t>
       </w:r>
+      <w:proofErr w:type="spellEnd"/>
       <w:r>
         <w:rPr>
           <w:rFonts w:ascii="Times New Roman" w:hAnsi="Times New Roman" w:cs="Times New Roman"/>
@@ -2194,6 +2338,7 @@
         </w:rPr>
         <w:t xml:space="preserve">та </w:t>
       </w:r>
+      <w:proofErr w:type="spellStart"/>
       <w:r>
         <w:rPr>
           <w:rFonts w:ascii="Times New Roman" w:hAnsi="Times New Roman" w:cs="Times New Roman"/>
@@ -2203,6 +2348,7 @@
         </w:rPr>
         <w:t>UserOptions</w:t>
       </w:r>
+      <w:proofErr w:type="spellEnd"/>
       <w:r>
         <w:rPr>
           <w:rFonts w:ascii="Times New Roman" w:hAnsi="Times New Roman" w:cs="Times New Roman"/>
@@ -2211,6 +2357,7 @@
         </w:rPr>
         <w:t xml:space="preserve"> була нескладною і, на мою думку, доцільною. Зокрема, </w:t>
       </w:r>
+      <w:proofErr w:type="spellStart"/>
       <w:r>
         <w:rPr>
           <w:rFonts w:ascii="Times New Roman" w:hAnsi="Times New Roman" w:cs="Times New Roman"/>
@@ -2220,6 +2367,7 @@
         </w:rPr>
         <w:t>StudyTermList</w:t>
       </w:r>
+      <w:proofErr w:type="spellEnd"/>
       <w:r>
         <w:rPr>
           <w:rFonts w:ascii="Times New Roman" w:hAnsi="Times New Roman" w:cs="Times New Roman"/>
@@ -2261,6 +2409,7 @@
         </w:rPr>
         <w:t xml:space="preserve">з непотрібною додатковою інформацією, а може отримати тільки </w:t>
       </w:r>
+      <w:proofErr w:type="spellStart"/>
       <w:r>
         <w:rPr>
           <w:rFonts w:ascii="Times New Roman" w:hAnsi="Times New Roman" w:cs="Times New Roman"/>
@@ -2270,6 +2419,7 @@
         </w:rPr>
         <w:t>UserOptions</w:t>
       </w:r>
+      <w:proofErr w:type="spellEnd"/>
       <w:r>
         <w:rPr>
           <w:rFonts w:ascii="Times New Roman" w:hAnsi="Times New Roman" w:cs="Times New Roman"/>
@@ -2278,6 +2428,7 @@
         </w:rPr>
         <w:t xml:space="preserve">, а звідти значення </w:t>
       </w:r>
+      <w:proofErr w:type="spellStart"/>
       <w:r>
         <w:rPr>
           <w:rFonts w:ascii="Times New Roman" w:hAnsi="Times New Roman" w:cs="Times New Roman"/>
@@ -2287,6 +2438,7 @@
         </w:rPr>
         <w:t>shuffleIsOn</w:t>
       </w:r>
+      <w:proofErr w:type="spellEnd"/>
       <w:r>
         <w:rPr>
           <w:rFonts w:ascii="Times New Roman" w:hAnsi="Times New Roman" w:cs="Times New Roman"/>
@@ -2303,6 +2455,7 @@
         </w:rPr>
         <w:t xml:space="preserve"> Помилкою було те, що я намагався спростити запис у файл (справді, один клас легко передати як параметр у </w:t>
       </w:r>
+      <w:proofErr w:type="spellStart"/>
       <w:r>
         <w:rPr>
           <w:rFonts w:ascii="Times New Roman" w:hAnsi="Times New Roman" w:cs="Times New Roman"/>
@@ -2312,6 +2465,7 @@
         </w:rPr>
         <w:t>FileBuilder</w:t>
       </w:r>
+      <w:proofErr w:type="spellEnd"/>
       <w:r>
         <w:rPr>
           <w:rFonts w:ascii="Times New Roman" w:hAnsi="Times New Roman" w:cs="Times New Roman"/>
@@ -2320,6 +2474,7 @@
         </w:rPr>
         <w:t xml:space="preserve">), але не врахував, що це додаткова функція і насправді основним є правильно реалізувати логіку програми з дотриманням відповідних принципів. Можливість запису через </w:t>
       </w:r>
+      <w:proofErr w:type="spellStart"/>
       <w:r>
         <w:rPr>
           <w:rFonts w:ascii="Times New Roman" w:hAnsi="Times New Roman" w:cs="Times New Roman"/>
@@ -2329,6 +2484,7 @@
         </w:rPr>
         <w:t>FileBuilder</w:t>
       </w:r>
+      <w:proofErr w:type="spellEnd"/>
       <w:r>
         <w:rPr>
           <w:rFonts w:ascii="Times New Roman" w:hAnsi="Times New Roman" w:cs="Times New Roman"/>
@@ -2589,13 +2745,23 @@
         </w:rPr>
         <w:t xml:space="preserve"> можна відзначити, що </w:t>
       </w:r>
-      <w:r>
-        <w:rPr>
-          <w:rFonts w:ascii="Times New Roman" w:hAnsi="Times New Roman" w:cs="Times New Roman"/>
-          <w:sz w:val="28"/>
-          <w:szCs w:val="28"/>
-        </w:rPr>
-        <w:t>рефакторинг є важливою і невід’ємною частиною написання програм. До того ж, що більш вчасно він зроблений, то меншою є ймовірність ускладнень чи виникнення помилок при додаванні нових функцій чи покращені коду.</w:t>
+      <w:proofErr w:type="spellStart"/>
+      <w:r>
+        <w:rPr>
+          <w:rFonts w:ascii="Times New Roman" w:hAnsi="Times New Roman" w:cs="Times New Roman"/>
+          <w:sz w:val="28"/>
+          <w:szCs w:val="28"/>
+        </w:rPr>
+        <w:t>рефакторинг</w:t>
+      </w:r>
+      <w:proofErr w:type="spellEnd"/>
+      <w:r>
+        <w:rPr>
+          <w:rFonts w:ascii="Times New Roman" w:hAnsi="Times New Roman" w:cs="Times New Roman"/>
+          <w:sz w:val="28"/>
+          <w:szCs w:val="28"/>
+        </w:rPr>
+        <w:t xml:space="preserve"> є важливою і невід’ємною частиною написання програм. До того ж, що більш вчасно він зроблений, то меншою є ймовірність ускладнень чи виникнення помилок при додаванні нових функцій чи покращені коду.</w:t>
       </w:r>
     </w:p>
     <w:p>
@@ -2691,7 +2857,25 @@
           <w:sz w:val="28"/>
           <w:szCs w:val="28"/>
         </w:rPr>
-        <w:t>можна застосувати і патерни проектування.</w:t>
+        <w:t xml:space="preserve">можна застосувати і </w:t>
+      </w:r>
+      <w:proofErr w:type="spellStart"/>
+      <w:r>
+        <w:rPr>
+          <w:rFonts w:ascii="Times New Roman" w:hAnsi="Times New Roman" w:cs="Times New Roman"/>
+          <w:sz w:val="28"/>
+          <w:szCs w:val="28"/>
+        </w:rPr>
+        <w:t>патерни</w:t>
+      </w:r>
+      <w:proofErr w:type="spellEnd"/>
+      <w:r>
+        <w:rPr>
+          <w:rFonts w:ascii="Times New Roman" w:hAnsi="Times New Roman" w:cs="Times New Roman"/>
+          <w:sz w:val="28"/>
+          <w:szCs w:val="28"/>
+        </w:rPr>
+        <w:t xml:space="preserve"> проектування.</w:t>
       </w:r>
     </w:p>
     <w:sectPr>

</xml_diff>